<commit_message>
Add helpful hints on how to search this content.
</commit_message>
<xml_diff>
--- a/worddocs/cyber-and-technical-security-guidance.docx
+++ b/worddocs/cyber-and-technical-security-guidance.docx
@@ -34,7 +34,7 @@
         <w:t xml:space="preserve">Guidance</w:t>
       </w:r>
     </w:p>
-    <w:bookmarkStart w:id="217" w:name="ariaid-title1"/>
+    <w:bookmarkStart w:id="219" w:name="ariaid-title1"/>
     <w:p>
       <w:pPr>
         <w:pStyle w:val="Heading1"/>
@@ -43,7 +43,7 @@
         <w:t xml:space="preserve">Cyber and Technical Security Guidance</w:t>
       </w:r>
     </w:p>
-    <w:bookmarkStart w:id="38" w:name="ariaid-title2"/>
+    <w:bookmarkStart w:id="40" w:name="ariaid-title2"/>
     <w:p>
       <w:pPr>
         <w:pStyle w:val="Heading2"/>
@@ -388,13 +388,90 @@
         <w:t xml:space="preserve">.</w:t>
       </w:r>
     </w:p>
-    <w:bookmarkStart w:id="32" w:name="ariaid-title3"/>
+    <w:bookmarkStart w:id="29" w:name="ariaid-title3"/>
     <w:p>
       <w:pPr>
         <w:pStyle w:val="Heading3"/>
       </w:pPr>
       <w:r>
-        <w:t xml:space="preserve">Getting in touch</w:t>
+        <w:t xml:space="preserve">Searching this content</w:t>
+      </w:r>
+    </w:p>
+    <w:p>
+      <w:pPr>
+        <w:pStyle w:val="FirstParagraph"/>
+      </w:pPr>
+      <w:r>
+        <w:t xml:space="preserve">The content of this site is searchable in two ways:</w:t>
+      </w:r>
+    </w:p>
+    <w:p>
+      <w:pPr>
+        <w:numPr>
+          <w:ilvl w:val="0"/>
+          <w:numId w:val="1001"/>
+        </w:numPr>
+      </w:pPr>
+      <w:r>
+        <w:t xml:space="preserve">By searching for the word or phrase on</w:t>
+      </w:r>
+      <w:r>
+        <w:t xml:space="preserve"> </w:t>
+      </w:r>
+      <w:hyperlink r:id="rId28">
+        <w:r>
+          <w:rPr>
+            <w:rStyle w:val="Hyperlink"/>
+          </w:rPr>
+          <w:t xml:space="preserve">Google</w:t>
+        </w:r>
+      </w:hyperlink>
+      <w:r>
+        <w:t xml:space="preserve"> </w:t>
+      </w:r>
+      <w:r>
+        <w:t xml:space="preserve">and specifying this site:</w:t>
+      </w:r>
+    </w:p>
+    <w:p>
+      <w:pPr>
+        <w:numPr>
+          <w:ilvl w:val="0"/>
+          <w:numId w:val="1000"/>
+        </w:numPr>
+        <w:pStyle w:val="SourceCode"/>
+      </w:pPr>
+      <w:r>
+        <w:rPr>
+          <w:rStyle w:val="VerbatimChar"/>
+        </w:rPr>
+        <w:t xml:space="preserve">site:https://ministryofjustice.github.io/security-guidance/</w:t>
+      </w:r>
+    </w:p>
+    <w:p>
+      <w:pPr>
+        <w:numPr>
+          <w:ilvl w:val="0"/>
+          <w:numId w:val="1000"/>
+        </w:numPr>
+      </w:pPr>
+      <w:r>
+        <w:t xml:space="preserve">For example, to search for information about passwords, you might use the following search expression:</w:t>
+      </w:r>
+    </w:p>
+    <w:p>
+      <w:pPr>
+        <w:numPr>
+          <w:ilvl w:val="0"/>
+          <w:numId w:val="1000"/>
+        </w:numPr>
+        <w:pStyle w:val="SourceCode"/>
+      </w:pPr>
+      <w:r>
+        <w:rPr>
+          <w:rStyle w:val="VerbatimChar"/>
+        </w:rPr>
+        <w:t xml:space="preserve">password site:https://ministryofjustice.github.io/security-guidance/</w:t>
       </w:r>
     </w:p>
     <w:p>
@@ -405,7 +482,29 @@
         </w:numPr>
         <w:pStyle w:val="Compact"/>
       </w:pPr>
-      <w:hyperlink r:id="rId28">
+      <w:r>
+        <w:t xml:space="preserve">By downloading one of the offline versions and using the inbuilt search capability of your offline reader.</w:t>
+      </w:r>
+    </w:p>
+    <w:bookmarkEnd w:id="29"/>
+    <w:bookmarkStart w:id="34" w:name="ariaid-title4"/>
+    <w:p>
+      <w:pPr>
+        <w:pStyle w:val="Heading3"/>
+      </w:pPr>
+      <w:r>
+        <w:t xml:space="preserve">Getting in touch</w:t>
+      </w:r>
+    </w:p>
+    <w:p>
+      <w:pPr>
+        <w:numPr>
+          <w:ilvl w:val="0"/>
+          <w:numId w:val="1002"/>
+        </w:numPr>
+        <w:pStyle w:val="Compact"/>
+      </w:pPr>
+      <w:hyperlink r:id="rId30">
         <w:r>
           <w:rPr>
             <w:rStyle w:val="Hyperlink"/>
@@ -421,7 +520,7 @@
       <w:pPr>
         <w:numPr>
           <w:ilvl w:val="0"/>
-          <w:numId w:val="1001"/>
+          <w:numId w:val="1002"/>
         </w:numPr>
         <w:pStyle w:val="Compact"/>
       </w:pPr>
@@ -443,7 +542,7 @@
       <w:r>
         <w:t xml:space="preserve"> </w:t>
       </w:r>
-      <w:hyperlink r:id="rId29">
+      <w:hyperlink r:id="rId31">
         <w:r>
           <w:rPr>
             <w:rStyle w:val="Hyperlink"/>
@@ -459,7 +558,7 @@
       <w:pPr>
         <w:numPr>
           <w:ilvl w:val="0"/>
-          <w:numId w:val="1001"/>
+          <w:numId w:val="1002"/>
         </w:numPr>
         <w:pStyle w:val="Compact"/>
       </w:pPr>
@@ -469,7 +568,7 @@
       <w:r>
         <w:t xml:space="preserve"> </w:t>
       </w:r>
-      <w:hyperlink r:id="rId30">
+      <w:hyperlink r:id="rId32">
         <w:r>
           <w:rPr>
             <w:rStyle w:val="Hyperlink"/>
@@ -483,7 +582,7 @@
       <w:r>
         <w:t xml:space="preserve"> </w:t>
       </w:r>
-      <w:hyperlink r:id="rId31">
+      <w:hyperlink r:id="rId33">
         <w:r>
           <w:rPr>
             <w:rStyle w:val="Hyperlink"/>
@@ -499,7 +598,7 @@
       <w:pPr>
         <w:numPr>
           <w:ilvl w:val="0"/>
-          <w:numId w:val="1001"/>
+          <w:numId w:val="1002"/>
         </w:numPr>
         <w:pStyle w:val="Compact"/>
       </w:pPr>
@@ -531,8 +630,8 @@
         <w:t xml:space="preserve">points of contact.</w:t>
       </w:r>
     </w:p>
-    <w:bookmarkEnd w:id="32"/>
-    <w:bookmarkStart w:id="37" w:name="ariaid-title4"/>
+    <w:bookmarkEnd w:id="34"/>
+    <w:bookmarkStart w:id="39" w:name="ariaid-title5"/>
     <w:p>
       <w:pPr>
         <w:pStyle w:val="Heading3"/>
@@ -545,7 +644,7 @@
       <w:pPr>
         <w:pStyle w:val="FirstParagraph"/>
       </w:pPr>
-      <w:hyperlink r:id="rId33">
+      <w:hyperlink r:id="rId35">
         <w:r>
           <w:rPr>
             <w:rStyle w:val="Hyperlink"/>
@@ -562,7 +661,7 @@
       <w:r>
         <w:t xml:space="preserve"> </w:t>
       </w:r>
-      <w:hyperlink r:id="rId34">
+      <w:hyperlink r:id="rId36">
         <w:r>
           <w:rPr>
             <w:rStyle w:val="Hyperlink"/>
@@ -582,7 +681,7 @@
       <w:r>
         <w:t xml:space="preserve"> </w:t>
       </w:r>
-      <w:hyperlink r:id="rId35">
+      <w:hyperlink r:id="rId37">
         <w:r>
           <w:rPr>
             <w:rStyle w:val="Hyperlink"/>
@@ -620,7 +719,7 @@
                     </pic:cNvPicPr>
                   </pic:nvPicPr>
                   <pic:blipFill>
-                    <a:blip r:embed="rId36"/>
+                    <a:blip r:embed="rId38"/>
                     <a:stretch>
                       <a:fillRect/>
                     </a:stretch>
@@ -662,7 +761,7 @@
       <w:pPr>
         <w:numPr>
           <w:ilvl w:val="0"/>
-          <w:numId w:val="1002"/>
+          <w:numId w:val="1003"/>
         </w:numPr>
         <w:pStyle w:val="Compact"/>
       </w:pPr>
@@ -674,7 +773,7 @@
       <w:pPr>
         <w:numPr>
           <w:ilvl w:val="0"/>
-          <w:numId w:val="1002"/>
+          <w:numId w:val="1003"/>
         </w:numPr>
         <w:pStyle w:val="Compact"/>
       </w:pPr>
@@ -682,9 +781,9 @@
         <w:t xml:space="preserve">Technical security relates to the protection of security systems from compromise and/or external interference that may have occurred as a result of an attack.</w:t>
       </w:r>
     </w:p>
-    <w:bookmarkEnd w:id="37"/>
-    <w:bookmarkEnd w:id="38"/>
-    <w:bookmarkStart w:id="211" w:name="ariaid-title5"/>
+    <w:bookmarkEnd w:id="39"/>
+    <w:bookmarkEnd w:id="40"/>
+    <w:bookmarkStart w:id="213" w:name="ariaid-title6"/>
     <w:p>
       <w:pPr>
         <w:pStyle w:val="Heading2"/>
@@ -1679,7 +1778,7 @@
                     </pic:cNvPicPr>
                   </pic:nvPicPr>
                   <pic:blipFill>
-                    <a:blip r:embed="rId39"/>
+                    <a:blip r:embed="rId41"/>
                     <a:stretch>
                       <a:fillRect/>
                     </a:stretch>
@@ -1727,7 +1826,7 @@
         <w:t xml:space="preserve">You will need Intranet access to view that content.</w:t>
       </w:r>
     </w:p>
-    <w:bookmarkStart w:id="45" w:name="ariaid-title6"/>
+    <w:bookmarkStart w:id="47" w:name="ariaid-title7"/>
     <w:p>
       <w:pPr>
         <w:pStyle w:val="Heading3"/>
@@ -1736,7 +1835,7 @@
         <w:t xml:space="preserve">Information security policies</w:t>
       </w:r>
     </w:p>
-    <w:bookmarkStart w:id="44" w:name="ariaid-title7"/>
+    <w:bookmarkStart w:id="46" w:name="ariaid-title8"/>
     <w:p>
       <w:pPr>
         <w:pStyle w:val="Heading4"/>
@@ -1778,7 +1877,7 @@
                           </pic:cNvPicPr>
                         </pic:nvPicPr>
                         <pic:blipFill>
-                          <a:blip r:embed="rId39"/>
+                          <a:blip r:embed="rId41"/>
                           <a:stretch>
                             <a:fillRect/>
                           </a:stretch>
@@ -1807,7 +1906,7 @@
             <w:r>
               <w:t xml:space="preserve"> </w:t>
             </w:r>
-            <w:hyperlink r:id="rId40">
+            <w:hyperlink r:id="rId42">
               <w:r>
                 <w:rPr>
                   <w:rStyle w:val="Hyperlink"/>
@@ -1836,7 +1935,7 @@
               <w:pStyle w:val="Compact"/>
               <w:jc w:val="left"/>
             </w:pPr>
-            <w:hyperlink r:id="rId41">
+            <w:hyperlink r:id="rId43">
               <w:r>
                 <w:rPr>
                   <w:rStyle w:val="Hyperlink"/>
@@ -1881,7 +1980,7 @@
                           </pic:cNvPicPr>
                         </pic:nvPicPr>
                         <pic:blipFill>
-                          <a:blip r:embed="rId39"/>
+                          <a:blip r:embed="rId41"/>
                           <a:stretch>
                             <a:fillRect/>
                           </a:stretch>
@@ -1910,7 +2009,7 @@
             <w:r>
               <w:t xml:space="preserve"> </w:t>
             </w:r>
-            <w:hyperlink r:id="rId42">
+            <w:hyperlink r:id="rId44">
               <w:r>
                 <w:rPr>
                   <w:rStyle w:val="Hyperlink"/>
@@ -1939,7 +2038,7 @@
               <w:pStyle w:val="Compact"/>
               <w:jc w:val="left"/>
             </w:pPr>
-            <w:hyperlink r:id="rId43">
+            <w:hyperlink r:id="rId45">
               <w:r>
                 <w:rPr>
                   <w:rStyle w:val="Hyperlink"/>
@@ -1962,9 +2061,9 @@
         </w:tc>
       </w:tr>
     </w:tbl>
-    <w:bookmarkEnd w:id="44"/>
-    <w:bookmarkEnd w:id="45"/>
-    <w:bookmarkStart w:id="52" w:name="ariaid-title8"/>
+    <w:bookmarkEnd w:id="46"/>
+    <w:bookmarkEnd w:id="47"/>
+    <w:bookmarkStart w:id="54" w:name="ariaid-title9"/>
     <w:p>
       <w:pPr>
         <w:pStyle w:val="Heading3"/>
@@ -1973,7 +2072,7 @@
         <w:t xml:space="preserve">Mobile devices and teleworking</w:t>
       </w:r>
     </w:p>
-    <w:bookmarkStart w:id="47" w:name="ariaid-title9"/>
+    <w:bookmarkStart w:id="49" w:name="ariaid-title10"/>
     <w:p>
       <w:pPr>
         <w:pStyle w:val="Heading4"/>
@@ -1999,7 +2098,7 @@
               <w:pStyle w:val="Compact"/>
               <w:jc w:val="left"/>
             </w:pPr>
-            <w:hyperlink r:id="rId46">
+            <w:hyperlink r:id="rId48">
               <w:r>
                 <w:rPr>
                   <w:rStyle w:val="Hyperlink"/>
@@ -2022,8 +2121,8 @@
         </w:tc>
       </w:tr>
     </w:tbl>
-    <w:bookmarkEnd w:id="47"/>
-    <w:bookmarkStart w:id="51" w:name="ariaid-title10"/>
+    <w:bookmarkEnd w:id="49"/>
+    <w:bookmarkStart w:id="53" w:name="ariaid-title11"/>
     <w:p>
       <w:pPr>
         <w:pStyle w:val="Heading4"/>
@@ -2049,7 +2148,7 @@
               <w:pStyle w:val="Compact"/>
               <w:jc w:val="left"/>
             </w:pPr>
-            <w:hyperlink r:id="rId48">
+            <w:hyperlink r:id="rId50">
               <w:r>
                 <w:rPr>
                   <w:rStyle w:val="Hyperlink"/>
@@ -2102,7 +2201,7 @@
               <w:pStyle w:val="Compact"/>
               <w:jc w:val="left"/>
             </w:pPr>
-            <w:hyperlink r:id="rId49">
+            <w:hyperlink r:id="rId51">
               <w:r>
                 <w:rPr>
                   <w:rStyle w:val="Hyperlink"/>
@@ -2131,7 +2230,7 @@
               <w:pStyle w:val="Compact"/>
               <w:jc w:val="left"/>
             </w:pPr>
-            <w:hyperlink r:id="rId50">
+            <w:hyperlink r:id="rId52">
               <w:r>
                 <w:rPr>
                   <w:rStyle w:val="Hyperlink"/>
@@ -2154,9 +2253,9 @@
         </w:tc>
       </w:tr>
     </w:tbl>
-    <w:bookmarkEnd w:id="51"/>
-    <w:bookmarkEnd w:id="52"/>
-    <w:bookmarkStart w:id="57" w:name="ariaid-title11"/>
+    <w:bookmarkEnd w:id="53"/>
+    <w:bookmarkEnd w:id="54"/>
+    <w:bookmarkStart w:id="59" w:name="ariaid-title12"/>
     <w:p>
       <w:pPr>
         <w:pStyle w:val="Heading3"/>
@@ -2165,7 +2264,7 @@
         <w:t xml:space="preserve">Human resource security</w:t>
       </w:r>
     </w:p>
-    <w:bookmarkStart w:id="54" w:name="ariaid-title12"/>
+    <w:bookmarkStart w:id="56" w:name="ariaid-title13"/>
     <w:p>
       <w:pPr>
         <w:pStyle w:val="Heading4"/>
@@ -2191,7 +2290,7 @@
               <w:pStyle w:val="Compact"/>
               <w:jc w:val="left"/>
             </w:pPr>
-            <w:hyperlink r:id="rId53">
+            <w:hyperlink r:id="rId55">
               <w:r>
                 <w:rPr>
                   <w:rStyle w:val="Hyperlink"/>
@@ -2214,8 +2313,8 @@
         </w:tc>
       </w:tr>
     </w:tbl>
-    <w:bookmarkEnd w:id="54"/>
-    <w:bookmarkStart w:id="56" w:name="ariaid-title13"/>
+    <w:bookmarkEnd w:id="56"/>
+    <w:bookmarkStart w:id="58" w:name="ariaid-title14"/>
     <w:p>
       <w:pPr>
         <w:pStyle w:val="Heading4"/>
@@ -2257,7 +2356,7 @@
                           </pic:cNvPicPr>
                         </pic:nvPicPr>
                         <pic:blipFill>
-                          <a:blip r:embed="rId39"/>
+                          <a:blip r:embed="rId41"/>
                           <a:stretch>
                             <a:fillRect/>
                           </a:stretch>
@@ -2286,7 +2385,7 @@
             <w:r>
               <w:t xml:space="preserve"> </w:t>
             </w:r>
-            <w:hyperlink r:id="rId55">
+            <w:hyperlink r:id="rId57">
               <w:r>
                 <w:rPr>
                   <w:rStyle w:val="Hyperlink"/>
@@ -2309,9 +2408,9 @@
         </w:tc>
       </w:tr>
     </w:tbl>
-    <w:bookmarkEnd w:id="56"/>
-    <w:bookmarkEnd w:id="57"/>
-    <w:bookmarkStart w:id="73" w:name="ariaid-title14"/>
+    <w:bookmarkEnd w:id="58"/>
+    <w:bookmarkEnd w:id="59"/>
+    <w:bookmarkStart w:id="75" w:name="ariaid-title15"/>
     <w:p>
       <w:pPr>
         <w:pStyle w:val="Heading3"/>
@@ -2320,7 +2419,7 @@
         <w:t xml:space="preserve">Asset management</w:t>
       </w:r>
     </w:p>
-    <w:bookmarkStart w:id="63" w:name="ariaid-title15"/>
+    <w:bookmarkStart w:id="65" w:name="ariaid-title16"/>
     <w:p>
       <w:pPr>
         <w:pStyle w:val="Heading4"/>
@@ -2362,7 +2461,7 @@
                           </pic:cNvPicPr>
                         </pic:nvPicPr>
                         <pic:blipFill>
-                          <a:blip r:embed="rId39"/>
+                          <a:blip r:embed="rId41"/>
                           <a:stretch>
                             <a:fillRect/>
                           </a:stretch>
@@ -2391,7 +2490,7 @@
             <w:r>
               <w:t xml:space="preserve"> </w:t>
             </w:r>
-            <w:hyperlink r:id="rId58">
+            <w:hyperlink r:id="rId60">
               <w:r>
                 <w:rPr>
                   <w:rStyle w:val="Hyperlink"/>
@@ -2436,7 +2535,7 @@
                           </pic:cNvPicPr>
                         </pic:nvPicPr>
                         <pic:blipFill>
-                          <a:blip r:embed="rId39"/>
+                          <a:blip r:embed="rId41"/>
                           <a:stretch>
                             <a:fillRect/>
                           </a:stretch>
@@ -2465,7 +2564,7 @@
             <w:r>
               <w:t xml:space="preserve"> </w:t>
             </w:r>
-            <w:hyperlink r:id="rId59">
+            <w:hyperlink r:id="rId61">
               <w:r>
                 <w:rPr>
                   <w:rStyle w:val="Hyperlink"/>
@@ -2510,7 +2609,7 @@
                           </pic:cNvPicPr>
                         </pic:nvPicPr>
                         <pic:blipFill>
-                          <a:blip r:embed="rId39"/>
+                          <a:blip r:embed="rId41"/>
                           <a:stretch>
                             <a:fillRect/>
                           </a:stretch>
@@ -2539,7 +2638,7 @@
             <w:r>
               <w:t xml:space="preserve"> </w:t>
             </w:r>
-            <w:hyperlink r:id="rId60">
+            <w:hyperlink r:id="rId62">
               <w:r>
                 <w:rPr>
                   <w:rStyle w:val="Hyperlink"/>
@@ -2584,7 +2683,7 @@
                           </pic:cNvPicPr>
                         </pic:nvPicPr>
                         <pic:blipFill>
-                          <a:blip r:embed="rId39"/>
+                          <a:blip r:embed="rId41"/>
                           <a:stretch>
                             <a:fillRect/>
                           </a:stretch>
@@ -2613,7 +2712,7 @@
             <w:r>
               <w:t xml:space="preserve"> </w:t>
             </w:r>
-            <w:hyperlink r:id="rId61">
+            <w:hyperlink r:id="rId63">
               <w:r>
                 <w:rPr>
                   <w:rStyle w:val="Hyperlink"/>
@@ -2658,7 +2757,7 @@
                           </pic:cNvPicPr>
                         </pic:nvPicPr>
                         <pic:blipFill>
-                          <a:blip r:embed="rId39"/>
+                          <a:blip r:embed="rId41"/>
                           <a:stretch>
                             <a:fillRect/>
                           </a:stretch>
@@ -2687,7 +2786,7 @@
             <w:r>
               <w:t xml:space="preserve"> </w:t>
             </w:r>
-            <w:hyperlink r:id="rId62">
+            <w:hyperlink r:id="rId64">
               <w:r>
                 <w:rPr>
                   <w:rStyle w:val="Hyperlink"/>
@@ -2710,8 +2809,8 @@
         </w:tc>
       </w:tr>
     </w:tbl>
-    <w:bookmarkEnd w:id="63"/>
-    <w:bookmarkStart w:id="69" w:name="ariaid-title16"/>
+    <w:bookmarkEnd w:id="65"/>
+    <w:bookmarkStart w:id="71" w:name="ariaid-title17"/>
     <w:p>
       <w:pPr>
         <w:pStyle w:val="Heading4"/>
@@ -2753,7 +2852,7 @@
                           </pic:cNvPicPr>
                         </pic:nvPicPr>
                         <pic:blipFill>
-                          <a:blip r:embed="rId39"/>
+                          <a:blip r:embed="rId41"/>
                           <a:stretch>
                             <a:fillRect/>
                           </a:stretch>
@@ -2782,7 +2881,7 @@
             <w:r>
               <w:t xml:space="preserve"> </w:t>
             </w:r>
-            <w:hyperlink r:id="rId64">
+            <w:hyperlink r:id="rId66">
               <w:r>
                 <w:rPr>
                   <w:rStyle w:val="Hyperlink"/>
@@ -2827,7 +2926,7 @@
                           </pic:cNvPicPr>
                         </pic:nvPicPr>
                         <pic:blipFill>
-                          <a:blip r:embed="rId39"/>
+                          <a:blip r:embed="rId41"/>
                           <a:stretch>
                             <a:fillRect/>
                           </a:stretch>
@@ -2856,7 +2955,7 @@
             <w:r>
               <w:t xml:space="preserve"> </w:t>
             </w:r>
-            <w:hyperlink r:id="rId65">
+            <w:hyperlink r:id="rId67">
               <w:r>
                 <w:rPr>
                   <w:rStyle w:val="Hyperlink"/>
@@ -2901,7 +3000,7 @@
                           </pic:cNvPicPr>
                         </pic:nvPicPr>
                         <pic:blipFill>
-                          <a:blip r:embed="rId39"/>
+                          <a:blip r:embed="rId41"/>
                           <a:stretch>
                             <a:fillRect/>
                           </a:stretch>
@@ -2930,7 +3029,7 @@
             <w:r>
               <w:t xml:space="preserve"> </w:t>
             </w:r>
-            <w:hyperlink r:id="rId66">
+            <w:hyperlink r:id="rId68">
               <w:r>
                 <w:rPr>
                   <w:rStyle w:val="Hyperlink"/>
@@ -2959,7 +3058,7 @@
               <w:pStyle w:val="Compact"/>
               <w:jc w:val="left"/>
             </w:pPr>
-            <w:hyperlink r:id="rId67">
+            <w:hyperlink r:id="rId69">
               <w:r>
                 <w:rPr>
                   <w:rStyle w:val="VerbatimChar"/>
@@ -3012,7 +3111,7 @@
               <w:pStyle w:val="Compact"/>
               <w:jc w:val="left"/>
             </w:pPr>
-            <w:hyperlink r:id="rId68">
+            <w:hyperlink r:id="rId70">
               <w:r>
                 <w:rPr>
                   <w:rStyle w:val="Hyperlink"/>
@@ -3035,8 +3134,8 @@
         </w:tc>
       </w:tr>
     </w:tbl>
-    <w:bookmarkEnd w:id="69"/>
-    <w:bookmarkStart w:id="72" w:name="ariaid-title17"/>
+    <w:bookmarkEnd w:id="71"/>
+    <w:bookmarkStart w:id="74" w:name="ariaid-title18"/>
     <w:p>
       <w:pPr>
         <w:pStyle w:val="Heading4"/>
@@ -3078,7 +3177,7 @@
                           </pic:cNvPicPr>
                         </pic:nvPicPr>
                         <pic:blipFill>
-                          <a:blip r:embed="rId39"/>
+                          <a:blip r:embed="rId41"/>
                           <a:stretch>
                             <a:fillRect/>
                           </a:stretch>
@@ -3107,7 +3206,7 @@
             <w:r>
               <w:t xml:space="preserve"> </w:t>
             </w:r>
-            <w:hyperlink r:id="rId70">
+            <w:hyperlink r:id="rId72">
               <w:r>
                 <w:rPr>
                   <w:rStyle w:val="Hyperlink"/>
@@ -3152,7 +3251,7 @@
                           </pic:cNvPicPr>
                         </pic:nvPicPr>
                         <pic:blipFill>
-                          <a:blip r:embed="rId39"/>
+                          <a:blip r:embed="rId41"/>
                           <a:stretch>
                             <a:fillRect/>
                           </a:stretch>
@@ -3181,7 +3280,7 @@
             <w:r>
               <w:t xml:space="preserve"> </w:t>
             </w:r>
-            <w:hyperlink r:id="rId71">
+            <w:hyperlink r:id="rId73">
               <w:r>
                 <w:rPr>
                   <w:rStyle w:val="Hyperlink"/>
@@ -3204,9 +3303,9 @@
         </w:tc>
       </w:tr>
     </w:tbl>
-    <w:bookmarkEnd w:id="72"/>
-    <w:bookmarkEnd w:id="73"/>
-    <w:bookmarkStart w:id="99" w:name="ariaid-title18"/>
+    <w:bookmarkEnd w:id="74"/>
+    <w:bookmarkEnd w:id="75"/>
+    <w:bookmarkStart w:id="101" w:name="ariaid-title19"/>
     <w:p>
       <w:pPr>
         <w:pStyle w:val="Heading3"/>
@@ -3215,7 +3314,7 @@
         <w:t xml:space="preserve">Access control</w:t>
       </w:r>
     </w:p>
-    <w:bookmarkStart w:id="76" w:name="ariaid-title19"/>
+    <w:bookmarkStart w:id="78" w:name="ariaid-title20"/>
     <w:p>
       <w:pPr>
         <w:pStyle w:val="Heading4"/>
@@ -3241,7 +3340,7 @@
               <w:pStyle w:val="Compact"/>
               <w:jc w:val="left"/>
             </w:pPr>
-            <w:hyperlink r:id="rId74">
+            <w:hyperlink r:id="rId76">
               <w:r>
                 <w:rPr>
                   <w:rStyle w:val="Hyperlink"/>
@@ -3286,7 +3385,7 @@
                           </pic:cNvPicPr>
                         </pic:nvPicPr>
                         <pic:blipFill>
-                          <a:blip r:embed="rId39"/>
+                          <a:blip r:embed="rId41"/>
                           <a:stretch>
                             <a:fillRect/>
                           </a:stretch>
@@ -3315,7 +3414,7 @@
             <w:r>
               <w:t xml:space="preserve"> </w:t>
             </w:r>
-            <w:hyperlink r:id="rId75">
+            <w:hyperlink r:id="rId77">
               <w:r>
                 <w:rPr>
                   <w:rStyle w:val="Hyperlink"/>
@@ -3338,8 +3437,8 @@
         </w:tc>
       </w:tr>
     </w:tbl>
-    <w:bookmarkEnd w:id="76"/>
-    <w:bookmarkStart w:id="83" w:name="ariaid-title20"/>
+    <w:bookmarkEnd w:id="78"/>
+    <w:bookmarkStart w:id="85" w:name="ariaid-title21"/>
     <w:p>
       <w:pPr>
         <w:pStyle w:val="Heading4"/>
@@ -3365,7 +3464,7 @@
               <w:pStyle w:val="Compact"/>
               <w:jc w:val="left"/>
             </w:pPr>
-            <w:hyperlink r:id="rId77">
+            <w:hyperlink r:id="rId79">
               <w:r>
                 <w:rPr>
                   <w:rStyle w:val="Hyperlink"/>
@@ -3394,7 +3493,7 @@
               <w:pStyle w:val="Compact"/>
               <w:jc w:val="left"/>
             </w:pPr>
-            <w:hyperlink r:id="rId78">
+            <w:hyperlink r:id="rId80">
               <w:r>
                 <w:rPr>
                   <w:rStyle w:val="Hyperlink"/>
@@ -3423,7 +3522,7 @@
               <w:pStyle w:val="Compact"/>
               <w:jc w:val="left"/>
             </w:pPr>
-            <w:hyperlink r:id="rId79">
+            <w:hyperlink r:id="rId81">
               <w:r>
                 <w:rPr>
                   <w:rStyle w:val="Hyperlink"/>
@@ -3452,7 +3551,7 @@
               <w:pStyle w:val="Compact"/>
               <w:jc w:val="left"/>
             </w:pPr>
-            <w:hyperlink r:id="rId80">
+            <w:hyperlink r:id="rId82">
               <w:r>
                 <w:rPr>
                   <w:rStyle w:val="Hyperlink"/>
@@ -3481,7 +3580,7 @@
               <w:pStyle w:val="Compact"/>
               <w:jc w:val="left"/>
             </w:pPr>
-            <w:hyperlink r:id="rId81">
+            <w:hyperlink r:id="rId83">
               <w:r>
                 <w:rPr>
                   <w:rStyle w:val="Hyperlink"/>
@@ -3510,7 +3609,7 @@
               <w:pStyle w:val="Compact"/>
               <w:jc w:val="left"/>
             </w:pPr>
-            <w:hyperlink r:id="rId82">
+            <w:hyperlink r:id="rId84">
               <w:r>
                 <w:rPr>
                   <w:rStyle w:val="Hyperlink"/>
@@ -3533,8 +3632,8 @@
         </w:tc>
       </w:tr>
     </w:tbl>
-    <w:bookmarkEnd w:id="83"/>
-    <w:bookmarkStart w:id="85" w:name="ariaid-title21"/>
+    <w:bookmarkEnd w:id="85"/>
+    <w:bookmarkStart w:id="87" w:name="ariaid-title22"/>
     <w:p>
       <w:pPr>
         <w:pStyle w:val="Heading4"/>
@@ -3560,7 +3659,7 @@
               <w:pStyle w:val="Compact"/>
               <w:jc w:val="left"/>
             </w:pPr>
-            <w:hyperlink r:id="rId84">
+            <w:hyperlink r:id="rId86">
               <w:r>
                 <w:rPr>
                   <w:rStyle w:val="Hyperlink"/>
@@ -3583,8 +3682,8 @@
         </w:tc>
       </w:tr>
     </w:tbl>
-    <w:bookmarkEnd w:id="85"/>
-    <w:bookmarkStart w:id="98" w:name="ariaid-title22"/>
+    <w:bookmarkEnd w:id="87"/>
+    <w:bookmarkStart w:id="100" w:name="ariaid-title23"/>
     <w:p>
       <w:pPr>
         <w:pStyle w:val="Heading4"/>
@@ -3610,7 +3709,7 @@
               <w:pStyle w:val="Compact"/>
               <w:jc w:val="left"/>
             </w:pPr>
-            <w:hyperlink r:id="rId86">
+            <w:hyperlink r:id="rId88">
               <w:r>
                 <w:rPr>
                   <w:rStyle w:val="Hyperlink"/>
@@ -3639,7 +3738,7 @@
               <w:pStyle w:val="Compact"/>
               <w:jc w:val="left"/>
             </w:pPr>
-            <w:hyperlink r:id="rId87">
+            <w:hyperlink r:id="rId89">
               <w:r>
                 <w:rPr>
                   <w:rStyle w:val="Hyperlink"/>
@@ -3668,7 +3767,7 @@
               <w:pStyle w:val="Compact"/>
               <w:jc w:val="left"/>
             </w:pPr>
-            <w:hyperlink r:id="rId88">
+            <w:hyperlink r:id="rId90">
               <w:r>
                 <w:rPr>
                   <w:rStyle w:val="Hyperlink"/>
@@ -3697,7 +3796,7 @@
               <w:pStyle w:val="Compact"/>
               <w:jc w:val="left"/>
             </w:pPr>
-            <w:hyperlink r:id="rId89">
+            <w:hyperlink r:id="rId91">
               <w:r>
                 <w:rPr>
                   <w:rStyle w:val="Hyperlink"/>
@@ -3726,7 +3825,7 @@
               <w:pStyle w:val="Compact"/>
               <w:jc w:val="left"/>
             </w:pPr>
-            <w:hyperlink r:id="rId90">
+            <w:hyperlink r:id="rId92">
               <w:r>
                 <w:rPr>
                   <w:rStyle w:val="Hyperlink"/>
@@ -3755,7 +3854,7 @@
               <w:pStyle w:val="Compact"/>
               <w:jc w:val="left"/>
             </w:pPr>
-            <w:hyperlink r:id="rId91">
+            <w:hyperlink r:id="rId93">
               <w:r>
                 <w:rPr>
                   <w:rStyle w:val="Hyperlink"/>
@@ -3784,7 +3883,7 @@
               <w:pStyle w:val="Compact"/>
               <w:jc w:val="left"/>
             </w:pPr>
-            <w:hyperlink r:id="rId92">
+            <w:hyperlink r:id="rId94">
               <w:r>
                 <w:rPr>
                   <w:rStyle w:val="Hyperlink"/>
@@ -3813,7 +3912,7 @@
               <w:pStyle w:val="Compact"/>
               <w:jc w:val="left"/>
             </w:pPr>
-            <w:hyperlink r:id="rId93">
+            <w:hyperlink r:id="rId95">
               <w:r>
                 <w:rPr>
                   <w:rStyle w:val="Hyperlink"/>
@@ -3858,7 +3957,7 @@
                           </pic:cNvPicPr>
                         </pic:nvPicPr>
                         <pic:blipFill>
-                          <a:blip r:embed="rId39"/>
+                          <a:blip r:embed="rId41"/>
                           <a:stretch>
                             <a:fillRect/>
                           </a:stretch>
@@ -3887,7 +3986,7 @@
             <w:r>
               <w:t xml:space="preserve"> </w:t>
             </w:r>
-            <w:hyperlink r:id="rId94">
+            <w:hyperlink r:id="rId96">
               <w:r>
                 <w:rPr>
                   <w:rStyle w:val="Hyperlink"/>
@@ -3932,7 +4031,7 @@
                           </pic:cNvPicPr>
                         </pic:nvPicPr>
                         <pic:blipFill>
-                          <a:blip r:embed="rId39"/>
+                          <a:blip r:embed="rId41"/>
                           <a:stretch>
                             <a:fillRect/>
                           </a:stretch>
@@ -3961,7 +4060,7 @@
             <w:r>
               <w:t xml:space="preserve"> </w:t>
             </w:r>
-            <w:hyperlink r:id="rId95">
+            <w:hyperlink r:id="rId97">
               <w:r>
                 <w:rPr>
                   <w:rStyle w:val="Hyperlink"/>
@@ -4006,7 +4105,7 @@
                           </pic:cNvPicPr>
                         </pic:nvPicPr>
                         <pic:blipFill>
-                          <a:blip r:embed="rId39"/>
+                          <a:blip r:embed="rId41"/>
                           <a:stretch>
                             <a:fillRect/>
                           </a:stretch>
@@ -4035,7 +4134,7 @@
             <w:r>
               <w:t xml:space="preserve"> </w:t>
             </w:r>
-            <w:hyperlink r:id="rId96">
+            <w:hyperlink r:id="rId98">
               <w:r>
                 <w:rPr>
                   <w:rStyle w:val="Hyperlink"/>
@@ -4064,7 +4163,7 @@
               <w:pStyle w:val="Compact"/>
               <w:jc w:val="left"/>
             </w:pPr>
-            <w:hyperlink r:id="rId97">
+            <w:hyperlink r:id="rId99">
               <w:r>
                 <w:rPr>
                   <w:rStyle w:val="Hyperlink"/>
@@ -4087,9 +4186,9 @@
         </w:tc>
       </w:tr>
     </w:tbl>
-    <w:bookmarkEnd w:id="98"/>
-    <w:bookmarkEnd w:id="99"/>
-    <w:bookmarkStart w:id="106" w:name="ariaid-title23"/>
+    <w:bookmarkEnd w:id="100"/>
+    <w:bookmarkEnd w:id="101"/>
+    <w:bookmarkStart w:id="108" w:name="ariaid-title24"/>
     <w:p>
       <w:pPr>
         <w:pStyle w:val="Heading3"/>
@@ -4098,7 +4197,7 @@
         <w:t xml:space="preserve">Cryptography</w:t>
       </w:r>
     </w:p>
-    <w:bookmarkStart w:id="105" w:name="ariaid-title24"/>
+    <w:bookmarkStart w:id="107" w:name="ariaid-title25"/>
     <w:p>
       <w:pPr>
         <w:pStyle w:val="Heading4"/>
@@ -4124,7 +4223,7 @@
               <w:pStyle w:val="Compact"/>
               <w:jc w:val="left"/>
             </w:pPr>
-            <w:hyperlink r:id="rId100">
+            <w:hyperlink r:id="rId102">
               <w:r>
                 <w:rPr>
                   <w:rStyle w:val="Hyperlink"/>
@@ -4153,7 +4252,7 @@
               <w:pStyle w:val="Compact"/>
               <w:jc w:val="left"/>
             </w:pPr>
-            <w:hyperlink r:id="rId101">
+            <w:hyperlink r:id="rId103">
               <w:r>
                 <w:rPr>
                   <w:rStyle w:val="Hyperlink"/>
@@ -4198,7 +4297,7 @@
                           </pic:cNvPicPr>
                         </pic:nvPicPr>
                         <pic:blipFill>
-                          <a:blip r:embed="rId39"/>
+                          <a:blip r:embed="rId41"/>
                           <a:stretch>
                             <a:fillRect/>
                           </a:stretch>
@@ -4227,7 +4326,7 @@
             <w:r>
               <w:t xml:space="preserve"> </w:t>
             </w:r>
-            <w:hyperlink r:id="rId102">
+            <w:hyperlink r:id="rId104">
               <w:r>
                 <w:rPr>
                   <w:rStyle w:val="Hyperlink"/>
@@ -4272,7 +4371,7 @@
                           </pic:cNvPicPr>
                         </pic:nvPicPr>
                         <pic:blipFill>
-                          <a:blip r:embed="rId39"/>
+                          <a:blip r:embed="rId41"/>
                           <a:stretch>
                             <a:fillRect/>
                           </a:stretch>
@@ -4301,7 +4400,7 @@
             <w:r>
               <w:t xml:space="preserve"> </w:t>
             </w:r>
-            <w:hyperlink r:id="rId103">
+            <w:hyperlink r:id="rId105">
               <w:r>
                 <w:rPr>
                   <w:rStyle w:val="Hyperlink"/>
@@ -4346,7 +4445,7 @@
                           </pic:cNvPicPr>
                         </pic:nvPicPr>
                         <pic:blipFill>
-                          <a:blip r:embed="rId39"/>
+                          <a:blip r:embed="rId41"/>
                           <a:stretch>
                             <a:fillRect/>
                           </a:stretch>
@@ -4375,7 +4474,7 @@
             <w:r>
               <w:t xml:space="preserve"> </w:t>
             </w:r>
-            <w:hyperlink r:id="rId104">
+            <w:hyperlink r:id="rId106">
               <w:r>
                 <w:rPr>
                   <w:rStyle w:val="Hyperlink"/>
@@ -4398,9 +4497,9 @@
         </w:tc>
       </w:tr>
     </w:tbl>
-    <w:bookmarkEnd w:id="105"/>
-    <w:bookmarkEnd w:id="106"/>
-    <w:bookmarkStart w:id="113" w:name="ariaid-title25"/>
+    <w:bookmarkEnd w:id="107"/>
+    <w:bookmarkEnd w:id="108"/>
+    <w:bookmarkStart w:id="115" w:name="ariaid-title26"/>
     <w:p>
       <w:pPr>
         <w:pStyle w:val="Heading3"/>
@@ -4409,7 +4508,7 @@
         <w:t xml:space="preserve">Physical and environmental security</w:t>
       </w:r>
     </w:p>
-    <w:bookmarkStart w:id="112" w:name="ariaid-title26"/>
+    <w:bookmarkStart w:id="114" w:name="ariaid-title27"/>
     <w:p>
       <w:pPr>
         <w:pStyle w:val="Heading4"/>
@@ -4451,7 +4550,7 @@
                           </pic:cNvPicPr>
                         </pic:nvPicPr>
                         <pic:blipFill>
-                          <a:blip r:embed="rId39"/>
+                          <a:blip r:embed="rId41"/>
                           <a:stretch>
                             <a:fillRect/>
                           </a:stretch>
@@ -4480,7 +4579,7 @@
             <w:r>
               <w:t xml:space="preserve"> </w:t>
             </w:r>
-            <w:hyperlink r:id="rId107">
+            <w:hyperlink r:id="rId109">
               <w:r>
                 <w:rPr>
                   <w:rStyle w:val="Hyperlink"/>
@@ -4525,7 +4624,7 @@
                           </pic:cNvPicPr>
                         </pic:nvPicPr>
                         <pic:blipFill>
-                          <a:blip r:embed="rId39"/>
+                          <a:blip r:embed="rId41"/>
                           <a:stretch>
                             <a:fillRect/>
                           </a:stretch>
@@ -4554,7 +4653,7 @@
             <w:r>
               <w:t xml:space="preserve"> </w:t>
             </w:r>
-            <w:hyperlink r:id="rId108">
+            <w:hyperlink r:id="rId110">
               <w:r>
                 <w:rPr>
                   <w:rStyle w:val="Hyperlink"/>
@@ -4599,7 +4698,7 @@
                           </pic:cNvPicPr>
                         </pic:nvPicPr>
                         <pic:blipFill>
-                          <a:blip r:embed="rId39"/>
+                          <a:blip r:embed="rId41"/>
                           <a:stretch>
                             <a:fillRect/>
                           </a:stretch>
@@ -4628,7 +4727,7 @@
             <w:r>
               <w:t xml:space="preserve"> </w:t>
             </w:r>
-            <w:hyperlink r:id="rId109">
+            <w:hyperlink r:id="rId111">
               <w:r>
                 <w:rPr>
                   <w:rStyle w:val="Hyperlink"/>
@@ -4673,7 +4772,7 @@
                           </pic:cNvPicPr>
                         </pic:nvPicPr>
                         <pic:blipFill>
-                          <a:blip r:embed="rId39"/>
+                          <a:blip r:embed="rId41"/>
                           <a:stretch>
                             <a:fillRect/>
                           </a:stretch>
@@ -4702,7 +4801,7 @@
             <w:r>
               <w:t xml:space="preserve"> </w:t>
             </w:r>
-            <w:hyperlink r:id="rId110">
+            <w:hyperlink r:id="rId112">
               <w:r>
                 <w:rPr>
                   <w:rStyle w:val="Hyperlink"/>
@@ -4747,7 +4846,7 @@
                           </pic:cNvPicPr>
                         </pic:nvPicPr>
                         <pic:blipFill>
-                          <a:blip r:embed="rId39"/>
+                          <a:blip r:embed="rId41"/>
                           <a:stretch>
                             <a:fillRect/>
                           </a:stretch>
@@ -4776,7 +4875,7 @@
             <w:r>
               <w:t xml:space="preserve"> </w:t>
             </w:r>
-            <w:hyperlink r:id="rId111">
+            <w:hyperlink r:id="rId113">
               <w:r>
                 <w:rPr>
                   <w:rStyle w:val="Hyperlink"/>
@@ -4799,9 +4898,9 @@
         </w:tc>
       </w:tr>
     </w:tbl>
-    <w:bookmarkEnd w:id="112"/>
-    <w:bookmarkEnd w:id="113"/>
-    <w:bookmarkStart w:id="147" w:name="ariaid-title27"/>
+    <w:bookmarkEnd w:id="114"/>
+    <w:bookmarkEnd w:id="115"/>
+    <w:bookmarkStart w:id="149" w:name="ariaid-title28"/>
     <w:p>
       <w:pPr>
         <w:pStyle w:val="Heading3"/>
@@ -4810,7 +4909,7 @@
         <w:t xml:space="preserve">Operations security</w:t>
       </w:r>
     </w:p>
-    <w:bookmarkStart w:id="118" w:name="ariaid-title28"/>
+    <w:bookmarkStart w:id="120" w:name="ariaid-title29"/>
     <w:p>
       <w:pPr>
         <w:pStyle w:val="Heading4"/>
@@ -4836,7 +4935,7 @@
               <w:pStyle w:val="Compact"/>
               <w:jc w:val="left"/>
             </w:pPr>
-            <w:hyperlink r:id="rId114">
+            <w:hyperlink r:id="rId116">
               <w:r>
                 <w:rPr>
                   <w:rStyle w:val="Hyperlink"/>
@@ -4865,7 +4964,7 @@
               <w:pStyle w:val="Compact"/>
               <w:jc w:val="left"/>
             </w:pPr>
-            <w:hyperlink r:id="rId115">
+            <w:hyperlink r:id="rId117">
               <w:r>
                 <w:rPr>
                   <w:rStyle w:val="Hyperlink"/>
@@ -4894,7 +4993,7 @@
               <w:pStyle w:val="Compact"/>
               <w:jc w:val="left"/>
             </w:pPr>
-            <w:hyperlink r:id="rId116">
+            <w:hyperlink r:id="rId118">
               <w:r>
                 <w:rPr>
                   <w:rStyle w:val="Hyperlink"/>
@@ -4939,7 +5038,7 @@
                           </pic:cNvPicPr>
                         </pic:nvPicPr>
                         <pic:blipFill>
-                          <a:blip r:embed="rId39"/>
+                          <a:blip r:embed="rId41"/>
                           <a:stretch>
                             <a:fillRect/>
                           </a:stretch>
@@ -4968,7 +5067,7 @@
             <w:r>
               <w:t xml:space="preserve"> </w:t>
             </w:r>
-            <w:hyperlink r:id="rId117">
+            <w:hyperlink r:id="rId119">
               <w:r>
                 <w:rPr>
                   <w:rStyle w:val="Hyperlink"/>
@@ -4991,8 +5090,8 @@
         </w:tc>
       </w:tr>
     </w:tbl>
-    <w:bookmarkEnd w:id="118"/>
-    <w:bookmarkStart w:id="123" w:name="ariaid-title29"/>
+    <w:bookmarkEnd w:id="120"/>
+    <w:bookmarkStart w:id="125" w:name="ariaid-title30"/>
     <w:p>
       <w:pPr>
         <w:pStyle w:val="Heading4"/>
@@ -5018,7 +5117,7 @@
               <w:pStyle w:val="Compact"/>
               <w:jc w:val="left"/>
             </w:pPr>
-            <w:hyperlink r:id="rId119">
+            <w:hyperlink r:id="rId121">
               <w:r>
                 <w:rPr>
                   <w:rStyle w:val="Hyperlink"/>
@@ -5047,7 +5146,7 @@
               <w:pStyle w:val="Compact"/>
               <w:jc w:val="left"/>
             </w:pPr>
-            <w:hyperlink r:id="rId120">
+            <w:hyperlink r:id="rId122">
               <w:r>
                 <w:rPr>
                   <w:rStyle w:val="Hyperlink"/>
@@ -5076,7 +5175,7 @@
               <w:pStyle w:val="Compact"/>
               <w:jc w:val="left"/>
             </w:pPr>
-            <w:hyperlink r:id="rId121">
+            <w:hyperlink r:id="rId123">
               <w:r>
                 <w:rPr>
                   <w:rStyle w:val="Hyperlink"/>
@@ -5105,7 +5204,7 @@
               <w:pStyle w:val="Compact"/>
               <w:jc w:val="left"/>
             </w:pPr>
-            <w:hyperlink r:id="rId122">
+            <w:hyperlink r:id="rId124">
               <w:r>
                 <w:rPr>
                   <w:rStyle w:val="Hyperlink"/>
@@ -5128,8 +5227,8 @@
         </w:tc>
       </w:tr>
     </w:tbl>
-    <w:bookmarkEnd w:id="123"/>
-    <w:bookmarkStart w:id="127" w:name="ariaid-title30"/>
+    <w:bookmarkEnd w:id="125"/>
+    <w:bookmarkStart w:id="129" w:name="ariaid-title31"/>
     <w:p>
       <w:pPr>
         <w:pStyle w:val="Heading4"/>
@@ -5171,7 +5270,7 @@
                           </pic:cNvPicPr>
                         </pic:nvPicPr>
                         <pic:blipFill>
-                          <a:blip r:embed="rId39"/>
+                          <a:blip r:embed="rId41"/>
                           <a:stretch>
                             <a:fillRect/>
                           </a:stretch>
@@ -5200,7 +5299,7 @@
             <w:r>
               <w:t xml:space="preserve"> </w:t>
             </w:r>
-            <w:hyperlink r:id="rId124">
+            <w:hyperlink r:id="rId126">
               <w:r>
                 <w:rPr>
                   <w:rStyle w:val="Hyperlink"/>
@@ -5245,7 +5344,7 @@
                           </pic:cNvPicPr>
                         </pic:nvPicPr>
                         <pic:blipFill>
-                          <a:blip r:embed="rId39"/>
+                          <a:blip r:embed="rId41"/>
                           <a:stretch>
                             <a:fillRect/>
                           </a:stretch>
@@ -5274,7 +5373,7 @@
             <w:r>
               <w:t xml:space="preserve"> </w:t>
             </w:r>
-            <w:hyperlink r:id="rId125">
+            <w:hyperlink r:id="rId127">
               <w:r>
                 <w:rPr>
                   <w:rStyle w:val="Hyperlink"/>
@@ -5319,7 +5418,7 @@
                           </pic:cNvPicPr>
                         </pic:nvPicPr>
                         <pic:blipFill>
-                          <a:blip r:embed="rId39"/>
+                          <a:blip r:embed="rId41"/>
                           <a:stretch>
                             <a:fillRect/>
                           </a:stretch>
@@ -5348,7 +5447,7 @@
             <w:r>
               <w:t xml:space="preserve"> </w:t>
             </w:r>
-            <w:hyperlink r:id="rId126">
+            <w:hyperlink r:id="rId128">
               <w:r>
                 <w:rPr>
                   <w:rStyle w:val="Hyperlink"/>
@@ -5371,8 +5470,8 @@
         </w:tc>
       </w:tr>
     </w:tbl>
-    <w:bookmarkEnd w:id="127"/>
-    <w:bookmarkStart w:id="139" w:name="ariaid-title31"/>
+    <w:bookmarkEnd w:id="129"/>
+    <w:bookmarkStart w:id="141" w:name="ariaid-title32"/>
     <w:p>
       <w:pPr>
         <w:pStyle w:val="Heading4"/>
@@ -5398,7 +5497,7 @@
               <w:pStyle w:val="Compact"/>
               <w:jc w:val="left"/>
             </w:pPr>
-            <w:hyperlink r:id="rId128">
+            <w:hyperlink r:id="rId130">
               <w:r>
                 <w:rPr>
                   <w:rStyle w:val="Hyperlink"/>
@@ -5427,7 +5526,7 @@
               <w:pStyle w:val="Compact"/>
               <w:jc w:val="left"/>
             </w:pPr>
-            <w:hyperlink r:id="rId129">
+            <w:hyperlink r:id="rId131">
               <w:r>
                 <w:rPr>
                   <w:rStyle w:val="Hyperlink"/>
@@ -5456,7 +5555,7 @@
               <w:pStyle w:val="Compact"/>
               <w:jc w:val="left"/>
             </w:pPr>
-            <w:hyperlink r:id="rId130">
+            <w:hyperlink r:id="rId132">
               <w:r>
                 <w:rPr>
                   <w:rStyle w:val="Hyperlink"/>
@@ -5485,7 +5584,7 @@
               <w:pStyle w:val="Compact"/>
               <w:jc w:val="left"/>
             </w:pPr>
-            <w:hyperlink r:id="rId131">
+            <w:hyperlink r:id="rId133">
               <w:r>
                 <w:rPr>
                   <w:rStyle w:val="Hyperlink"/>
@@ -5530,7 +5629,7 @@
                           </pic:cNvPicPr>
                         </pic:nvPicPr>
                         <pic:blipFill>
-                          <a:blip r:embed="rId39"/>
+                          <a:blip r:embed="rId41"/>
                           <a:stretch>
                             <a:fillRect/>
                           </a:stretch>
@@ -5559,7 +5658,7 @@
             <w:r>
               <w:t xml:space="preserve"> </w:t>
             </w:r>
-            <w:hyperlink r:id="rId132">
+            <w:hyperlink r:id="rId134">
               <w:r>
                 <w:rPr>
                   <w:rStyle w:val="Hyperlink"/>
@@ -5588,7 +5687,7 @@
               <w:pStyle w:val="Compact"/>
               <w:jc w:val="left"/>
             </w:pPr>
-            <w:hyperlink r:id="rId133">
+            <w:hyperlink r:id="rId135">
               <w:r>
                 <w:rPr>
                   <w:rStyle w:val="Hyperlink"/>
@@ -5617,7 +5716,7 @@
               <w:pStyle w:val="Compact"/>
               <w:jc w:val="left"/>
             </w:pPr>
-            <w:hyperlink r:id="rId134">
+            <w:hyperlink r:id="rId136">
               <w:r>
                 <w:rPr>
                   <w:rStyle w:val="Hyperlink"/>
@@ -5646,7 +5745,7 @@
               <w:pStyle w:val="Compact"/>
               <w:jc w:val="left"/>
             </w:pPr>
-            <w:hyperlink r:id="rId135">
+            <w:hyperlink r:id="rId137">
               <w:r>
                 <w:rPr>
                   <w:rStyle w:val="Hyperlink"/>
@@ -5675,7 +5774,7 @@
               <w:pStyle w:val="Compact"/>
               <w:jc w:val="left"/>
             </w:pPr>
-            <w:hyperlink r:id="rId136">
+            <w:hyperlink r:id="rId138">
               <w:r>
                 <w:rPr>
                   <w:rStyle w:val="Hyperlink"/>
@@ -5704,7 +5803,7 @@
               <w:pStyle w:val="Compact"/>
               <w:jc w:val="left"/>
             </w:pPr>
-            <w:hyperlink r:id="rId137">
+            <w:hyperlink r:id="rId139">
               <w:r>
                 <w:rPr>
                   <w:rStyle w:val="Hyperlink"/>
@@ -5733,7 +5832,7 @@
               <w:pStyle w:val="Compact"/>
               <w:jc w:val="left"/>
             </w:pPr>
-            <w:hyperlink r:id="rId138">
+            <w:hyperlink r:id="rId140">
               <w:r>
                 <w:rPr>
                   <w:rStyle w:val="Hyperlink"/>
@@ -5756,8 +5855,8 @@
         </w:tc>
       </w:tr>
     </w:tbl>
-    <w:bookmarkEnd w:id="139"/>
-    <w:bookmarkStart w:id="141" w:name="ariaid-title32"/>
+    <w:bookmarkEnd w:id="141"/>
+    <w:bookmarkStart w:id="143" w:name="ariaid-title33"/>
     <w:p>
       <w:pPr>
         <w:pStyle w:val="Heading4"/>
@@ -5783,7 +5882,7 @@
               <w:pStyle w:val="Compact"/>
               <w:jc w:val="left"/>
             </w:pPr>
-            <w:hyperlink r:id="rId140">
+            <w:hyperlink r:id="rId142">
               <w:r>
                 <w:rPr>
                   <w:rStyle w:val="Hyperlink"/>
@@ -5806,8 +5905,8 @@
         </w:tc>
       </w:tr>
     </w:tbl>
-    <w:bookmarkEnd w:id="141"/>
-    <w:bookmarkStart w:id="146" w:name="ariaid-title33"/>
+    <w:bookmarkEnd w:id="143"/>
+    <w:bookmarkStart w:id="148" w:name="ariaid-title34"/>
     <w:p>
       <w:pPr>
         <w:pStyle w:val="Heading4"/>
@@ -5849,7 +5948,7 @@
                           </pic:cNvPicPr>
                         </pic:nvPicPr>
                         <pic:blipFill>
-                          <a:blip r:embed="rId39"/>
+                          <a:blip r:embed="rId41"/>
                           <a:stretch>
                             <a:fillRect/>
                           </a:stretch>
@@ -5878,7 +5977,7 @@
             <w:r>
               <w:t xml:space="preserve"> </w:t>
             </w:r>
-            <w:hyperlink r:id="rId142">
+            <w:hyperlink r:id="rId144">
               <w:r>
                 <w:rPr>
                   <w:rStyle w:val="Hyperlink"/>
@@ -5907,7 +6006,7 @@
               <w:pStyle w:val="Compact"/>
               <w:jc w:val="left"/>
             </w:pPr>
-            <w:hyperlink r:id="rId143">
+            <w:hyperlink r:id="rId145">
               <w:r>
                 <w:rPr>
                   <w:rStyle w:val="Hyperlink"/>
@@ -5936,7 +6035,7 @@
               <w:pStyle w:val="Compact"/>
               <w:jc w:val="left"/>
             </w:pPr>
-            <w:hyperlink r:id="rId144">
+            <w:hyperlink r:id="rId146">
               <w:r>
                 <w:rPr>
                   <w:rStyle w:val="Hyperlink"/>
@@ -5977,7 +6076,7 @@
               <w:pStyle w:val="Compact"/>
               <w:jc w:val="left"/>
             </w:pPr>
-            <w:hyperlink r:id="rId145">
+            <w:hyperlink r:id="rId147">
               <w:r>
                 <w:rPr>
                   <w:rStyle w:val="Hyperlink"/>
@@ -6000,9 +6099,9 @@
         </w:tc>
       </w:tr>
     </w:tbl>
-    <w:bookmarkEnd w:id="146"/>
-    <w:bookmarkEnd w:id="147"/>
-    <w:bookmarkStart w:id="162" w:name="ariaid-title34"/>
+    <w:bookmarkEnd w:id="148"/>
+    <w:bookmarkEnd w:id="149"/>
+    <w:bookmarkStart w:id="164" w:name="ariaid-title35"/>
     <w:p>
       <w:pPr>
         <w:pStyle w:val="Heading3"/>
@@ -6011,7 +6110,7 @@
         <w:t xml:space="preserve">Communications security</w:t>
       </w:r>
     </w:p>
-    <w:bookmarkStart w:id="154" w:name="ariaid-title35"/>
+    <w:bookmarkStart w:id="156" w:name="ariaid-title36"/>
     <w:p>
       <w:pPr>
         <w:pStyle w:val="Heading4"/>
@@ -6053,7 +6152,7 @@
                           </pic:cNvPicPr>
                         </pic:nvPicPr>
                         <pic:blipFill>
-                          <a:blip r:embed="rId39"/>
+                          <a:blip r:embed="rId41"/>
                           <a:stretch>
                             <a:fillRect/>
                           </a:stretch>
@@ -6082,7 +6181,7 @@
             <w:r>
               <w:t xml:space="preserve"> </w:t>
             </w:r>
-            <w:hyperlink r:id="rId148">
+            <w:hyperlink r:id="rId150">
               <w:r>
                 <w:rPr>
                   <w:rStyle w:val="Hyperlink"/>
@@ -6111,7 +6210,7 @@
               <w:pStyle w:val="Compact"/>
               <w:jc w:val="left"/>
             </w:pPr>
-            <w:hyperlink r:id="rId149">
+            <w:hyperlink r:id="rId151">
               <w:r>
                 <w:rPr>
                   <w:rStyle w:val="Hyperlink"/>
@@ -6140,7 +6239,7 @@
               <w:pStyle w:val="Compact"/>
               <w:jc w:val="left"/>
             </w:pPr>
-            <w:hyperlink r:id="rId150">
+            <w:hyperlink r:id="rId152">
               <w:r>
                 <w:rPr>
                   <w:rStyle w:val="Hyperlink"/>
@@ -6169,7 +6268,7 @@
               <w:pStyle w:val="Compact"/>
               <w:jc w:val="left"/>
             </w:pPr>
-            <w:hyperlink r:id="rId151">
+            <w:hyperlink r:id="rId153">
               <w:r>
                 <w:rPr>
                   <w:rStyle w:val="Hyperlink"/>
@@ -6198,7 +6297,7 @@
               <w:pStyle w:val="Compact"/>
               <w:jc w:val="left"/>
             </w:pPr>
-            <w:hyperlink r:id="rId152">
+            <w:hyperlink r:id="rId154">
               <w:r>
                 <w:rPr>
                   <w:rStyle w:val="Hyperlink"/>
@@ -6227,7 +6326,7 @@
               <w:pStyle w:val="Compact"/>
               <w:jc w:val="left"/>
             </w:pPr>
-            <w:hyperlink r:id="rId153">
+            <w:hyperlink r:id="rId155">
               <w:r>
                 <w:rPr>
                   <w:rStyle w:val="Hyperlink"/>
@@ -6250,8 +6349,8 @@
         </w:tc>
       </w:tr>
     </w:tbl>
-    <w:bookmarkEnd w:id="154"/>
-    <w:bookmarkStart w:id="161" w:name="ariaid-title36"/>
+    <w:bookmarkEnd w:id="156"/>
+    <w:bookmarkStart w:id="163" w:name="ariaid-title37"/>
     <w:p>
       <w:pPr>
         <w:pStyle w:val="Heading4"/>
@@ -6277,7 +6376,7 @@
               <w:pStyle w:val="Compact"/>
               <w:jc w:val="left"/>
             </w:pPr>
-            <w:hyperlink r:id="rId155">
+            <w:hyperlink r:id="rId157">
               <w:r>
                 <w:rPr>
                   <w:rStyle w:val="Hyperlink"/>
@@ -6306,7 +6405,7 @@
               <w:pStyle w:val="Compact"/>
               <w:jc w:val="left"/>
             </w:pPr>
-            <w:hyperlink r:id="rId156">
+            <w:hyperlink r:id="rId158">
               <w:r>
                 <w:rPr>
                   <w:rStyle w:val="Hyperlink"/>
@@ -6335,7 +6434,7 @@
               <w:pStyle w:val="Compact"/>
               <w:jc w:val="left"/>
             </w:pPr>
-            <w:hyperlink r:id="rId157">
+            <w:hyperlink r:id="rId159">
               <w:r>
                 <w:rPr>
                   <w:rStyle w:val="Hyperlink"/>
@@ -6380,7 +6479,7 @@
                           </pic:cNvPicPr>
                         </pic:nvPicPr>
                         <pic:blipFill>
-                          <a:blip r:embed="rId39"/>
+                          <a:blip r:embed="rId41"/>
                           <a:stretch>
                             <a:fillRect/>
                           </a:stretch>
@@ -6409,7 +6508,7 @@
             <w:r>
               <w:t xml:space="preserve"> </w:t>
             </w:r>
-            <w:hyperlink r:id="rId158">
+            <w:hyperlink r:id="rId160">
               <w:r>
                 <w:rPr>
                   <w:rStyle w:val="Hyperlink"/>
@@ -6438,7 +6537,7 @@
               <w:pStyle w:val="Compact"/>
               <w:jc w:val="left"/>
             </w:pPr>
-            <w:hyperlink r:id="rId159">
+            <w:hyperlink r:id="rId161">
               <w:r>
                 <w:rPr>
                   <w:rStyle w:val="Hyperlink"/>
@@ -6483,7 +6582,7 @@
                           </pic:cNvPicPr>
                         </pic:nvPicPr>
                         <pic:blipFill>
-                          <a:blip r:embed="rId39"/>
+                          <a:blip r:embed="rId41"/>
                           <a:stretch>
                             <a:fillRect/>
                           </a:stretch>
@@ -6512,7 +6611,7 @@
             <w:r>
               <w:t xml:space="preserve"> </w:t>
             </w:r>
-            <w:hyperlink r:id="rId160">
+            <w:hyperlink r:id="rId162">
               <w:r>
                 <w:rPr>
                   <w:rStyle w:val="Hyperlink"/>
@@ -6535,9 +6634,9 @@
         </w:tc>
       </w:tr>
     </w:tbl>
-    <w:bookmarkEnd w:id="161"/>
-    <w:bookmarkEnd w:id="162"/>
-    <w:bookmarkStart w:id="174" w:name="ariaid-title37"/>
+    <w:bookmarkEnd w:id="163"/>
+    <w:bookmarkEnd w:id="164"/>
+    <w:bookmarkStart w:id="176" w:name="ariaid-title38"/>
     <w:p>
       <w:pPr>
         <w:pStyle w:val="Heading3"/>
@@ -6546,7 +6645,7 @@
         <w:t xml:space="preserve">System acquisition, development and maintenance</w:t>
       </w:r>
     </w:p>
-    <w:bookmarkStart w:id="166" w:name="ariaid-title38"/>
+    <w:bookmarkStart w:id="168" w:name="ariaid-title39"/>
     <w:p>
       <w:pPr>
         <w:pStyle w:val="Heading4"/>
@@ -6572,7 +6671,7 @@
               <w:pStyle w:val="Compact"/>
               <w:jc w:val="left"/>
             </w:pPr>
-            <w:hyperlink r:id="rId163">
+            <w:hyperlink r:id="rId165">
               <w:r>
                 <w:rPr>
                   <w:rStyle w:val="Hyperlink"/>
@@ -6601,7 +6700,7 @@
               <w:pStyle w:val="Compact"/>
               <w:jc w:val="left"/>
             </w:pPr>
-            <w:hyperlink r:id="rId164">
+            <w:hyperlink r:id="rId166">
               <w:r>
                 <w:rPr>
                   <w:rStyle w:val="Hyperlink"/>
@@ -6630,7 +6729,7 @@
               <w:pStyle w:val="Compact"/>
               <w:jc w:val="left"/>
             </w:pPr>
-            <w:hyperlink r:id="rId165">
+            <w:hyperlink r:id="rId167">
               <w:r>
                 <w:rPr>
                   <w:rStyle w:val="Hyperlink"/>
@@ -6653,8 +6752,8 @@
         </w:tc>
       </w:tr>
     </w:tbl>
-    <w:bookmarkEnd w:id="166"/>
-    <w:bookmarkStart w:id="171" w:name="ariaid-title39"/>
+    <w:bookmarkEnd w:id="168"/>
+    <w:bookmarkStart w:id="173" w:name="ariaid-title40"/>
     <w:p>
       <w:pPr>
         <w:pStyle w:val="Heading4"/>
@@ -6680,7 +6779,7 @@
               <w:pStyle w:val="Compact"/>
               <w:jc w:val="left"/>
             </w:pPr>
-            <w:hyperlink r:id="rId167">
+            <w:hyperlink r:id="rId169">
               <w:r>
                 <w:rPr>
                   <w:rStyle w:val="Hyperlink"/>
@@ -6709,7 +6808,7 @@
               <w:pStyle w:val="Compact"/>
               <w:jc w:val="left"/>
             </w:pPr>
-            <w:hyperlink r:id="rId168">
+            <w:hyperlink r:id="rId170">
               <w:r>
                 <w:rPr>
                   <w:rStyle w:val="Hyperlink"/>
@@ -6754,7 +6853,7 @@
                           </pic:cNvPicPr>
                         </pic:nvPicPr>
                         <pic:blipFill>
-                          <a:blip r:embed="rId39"/>
+                          <a:blip r:embed="rId41"/>
                           <a:stretch>
                             <a:fillRect/>
                           </a:stretch>
@@ -6783,7 +6882,7 @@
             <w:r>
               <w:t xml:space="preserve"> </w:t>
             </w:r>
-            <w:hyperlink r:id="rId169">
+            <w:hyperlink r:id="rId171">
               <w:r>
                 <w:rPr>
                   <w:rStyle w:val="Hyperlink"/>
@@ -6828,7 +6927,7 @@
                           </pic:cNvPicPr>
                         </pic:nvPicPr>
                         <pic:blipFill>
-                          <a:blip r:embed="rId39"/>
+                          <a:blip r:embed="rId41"/>
                           <a:stretch>
                             <a:fillRect/>
                           </a:stretch>
@@ -6857,7 +6956,7 @@
             <w:r>
               <w:t xml:space="preserve"> </w:t>
             </w:r>
-            <w:hyperlink r:id="rId170">
+            <w:hyperlink r:id="rId172">
               <w:r>
                 <w:rPr>
                   <w:rStyle w:val="Hyperlink"/>
@@ -6880,8 +6979,8 @@
         </w:tc>
       </w:tr>
     </w:tbl>
-    <w:bookmarkEnd w:id="171"/>
-    <w:bookmarkStart w:id="173" w:name="ariaid-title40"/>
+    <w:bookmarkEnd w:id="173"/>
+    <w:bookmarkStart w:id="175" w:name="ariaid-title41"/>
     <w:p>
       <w:pPr>
         <w:pStyle w:val="Heading4"/>
@@ -6907,7 +7006,7 @@
               <w:pStyle w:val="Compact"/>
               <w:jc w:val="left"/>
             </w:pPr>
-            <w:hyperlink r:id="rId172">
+            <w:hyperlink r:id="rId174">
               <w:r>
                 <w:rPr>
                   <w:rStyle w:val="Hyperlink"/>
@@ -6930,9 +7029,9 @@
         </w:tc>
       </w:tr>
     </w:tbl>
-    <w:bookmarkEnd w:id="173"/>
-    <w:bookmarkEnd w:id="174"/>
-    <w:bookmarkStart w:id="182" w:name="ariaid-title41"/>
+    <w:bookmarkEnd w:id="175"/>
+    <w:bookmarkEnd w:id="176"/>
+    <w:bookmarkStart w:id="184" w:name="ariaid-title42"/>
     <w:p>
       <w:pPr>
         <w:pStyle w:val="Heading3"/>
@@ -6941,7 +7040,7 @@
         <w:t xml:space="preserve">Supplier relationships</w:t>
       </w:r>
     </w:p>
-    <w:bookmarkStart w:id="179" w:name="ariaid-title42"/>
+    <w:bookmarkStart w:id="181" w:name="ariaid-title43"/>
     <w:p>
       <w:pPr>
         <w:pStyle w:val="Heading4"/>
@@ -6967,7 +7066,7 @@
               <w:pStyle w:val="Compact"/>
               <w:jc w:val="left"/>
             </w:pPr>
-            <w:hyperlink r:id="rId175">
+            <w:hyperlink r:id="rId177">
               <w:r>
                 <w:rPr>
                   <w:rStyle w:val="Hyperlink"/>
@@ -7014,7 +7113,7 @@
               <w:pStyle w:val="Compact"/>
               <w:jc w:val="left"/>
             </w:pPr>
-            <w:hyperlink r:id="rId176">
+            <w:hyperlink r:id="rId178">
               <w:r>
                 <w:rPr>
                   <w:rStyle w:val="Hyperlink"/>
@@ -7061,7 +7160,7 @@
               <w:pStyle w:val="Compact"/>
               <w:jc w:val="left"/>
             </w:pPr>
-            <w:hyperlink r:id="rId177">
+            <w:hyperlink r:id="rId179">
               <w:r>
                 <w:rPr>
                   <w:rStyle w:val="Hyperlink"/>
@@ -7108,7 +7207,7 @@
               <w:pStyle w:val="Compact"/>
               <w:jc w:val="left"/>
             </w:pPr>
-            <w:hyperlink r:id="rId178">
+            <w:hyperlink r:id="rId180">
               <w:r>
                 <w:rPr>
                   <w:rStyle w:val="Hyperlink"/>
@@ -7149,8 +7248,8 @@
         </w:tc>
       </w:tr>
     </w:tbl>
-    <w:bookmarkEnd w:id="179"/>
-    <w:bookmarkStart w:id="181" w:name="ariaid-title43"/>
+    <w:bookmarkEnd w:id="181"/>
+    <w:bookmarkStart w:id="183" w:name="ariaid-title44"/>
     <w:p>
       <w:pPr>
         <w:pStyle w:val="Heading4"/>
@@ -7176,7 +7275,7 @@
               <w:pStyle w:val="Compact"/>
               <w:jc w:val="left"/>
             </w:pPr>
-            <w:hyperlink r:id="rId180">
+            <w:hyperlink r:id="rId182">
               <w:r>
                 <w:rPr>
                   <w:rStyle w:val="Hyperlink"/>
@@ -7199,9 +7298,9 @@
         </w:tc>
       </w:tr>
     </w:tbl>
-    <w:bookmarkEnd w:id="181"/>
-    <w:bookmarkEnd w:id="182"/>
-    <w:bookmarkStart w:id="190" w:name="ariaid-title44"/>
+    <w:bookmarkEnd w:id="183"/>
+    <w:bookmarkEnd w:id="184"/>
+    <w:bookmarkStart w:id="192" w:name="ariaid-title45"/>
     <w:p>
       <w:pPr>
         <w:pStyle w:val="Heading3"/>
@@ -7210,7 +7309,7 @@
         <w:t xml:space="preserve">Information security incident management</w:t>
       </w:r>
     </w:p>
-    <w:bookmarkStart w:id="189" w:name="ariaid-title45"/>
+    <w:bookmarkStart w:id="191" w:name="ariaid-title46"/>
     <w:p>
       <w:pPr>
         <w:pStyle w:val="Heading4"/>
@@ -7252,7 +7351,7 @@
                           </pic:cNvPicPr>
                         </pic:nvPicPr>
                         <pic:blipFill>
-                          <a:blip r:embed="rId39"/>
+                          <a:blip r:embed="rId41"/>
                           <a:stretch>
                             <a:fillRect/>
                           </a:stretch>
@@ -7281,7 +7380,7 @@
             <w:r>
               <w:t xml:space="preserve"> </w:t>
             </w:r>
-            <w:hyperlink r:id="rId183">
+            <w:hyperlink r:id="rId185">
               <w:r>
                 <w:rPr>
                   <w:rStyle w:val="Hyperlink"/>
@@ -7326,7 +7425,7 @@
                           </pic:cNvPicPr>
                         </pic:nvPicPr>
                         <pic:blipFill>
-                          <a:blip r:embed="rId39"/>
+                          <a:blip r:embed="rId41"/>
                           <a:stretch>
                             <a:fillRect/>
                           </a:stretch>
@@ -7355,7 +7454,7 @@
             <w:r>
               <w:t xml:space="preserve"> </w:t>
             </w:r>
-            <w:hyperlink r:id="rId184">
+            <w:hyperlink r:id="rId186">
               <w:r>
                 <w:rPr>
                   <w:rStyle w:val="Hyperlink"/>
@@ -7400,7 +7499,7 @@
                           </pic:cNvPicPr>
                         </pic:nvPicPr>
                         <pic:blipFill>
-                          <a:blip r:embed="rId39"/>
+                          <a:blip r:embed="rId41"/>
                           <a:stretch>
                             <a:fillRect/>
                           </a:stretch>
@@ -7429,7 +7528,7 @@
             <w:r>
               <w:t xml:space="preserve"> </w:t>
             </w:r>
-            <w:hyperlink r:id="rId185">
+            <w:hyperlink r:id="rId187">
               <w:r>
                 <w:rPr>
                   <w:rStyle w:val="Hyperlink"/>
@@ -7474,7 +7573,7 @@
                           </pic:cNvPicPr>
                         </pic:nvPicPr>
                         <pic:blipFill>
-                          <a:blip r:embed="rId39"/>
+                          <a:blip r:embed="rId41"/>
                           <a:stretch>
                             <a:fillRect/>
                           </a:stretch>
@@ -7503,7 +7602,7 @@
             <w:r>
               <w:t xml:space="preserve"> </w:t>
             </w:r>
-            <w:hyperlink r:id="rId186">
+            <w:hyperlink r:id="rId188">
               <w:r>
                 <w:rPr>
                   <w:rStyle w:val="Hyperlink"/>
@@ -7548,7 +7647,7 @@
                           </pic:cNvPicPr>
                         </pic:nvPicPr>
                         <pic:blipFill>
-                          <a:blip r:embed="rId39"/>
+                          <a:blip r:embed="rId41"/>
                           <a:stretch>
                             <a:fillRect/>
                           </a:stretch>
@@ -7577,7 +7676,7 @@
             <w:r>
               <w:t xml:space="preserve"> </w:t>
             </w:r>
-            <w:hyperlink r:id="rId187">
+            <w:hyperlink r:id="rId189">
               <w:r>
                 <w:rPr>
                   <w:rStyle w:val="Hyperlink"/>
@@ -7606,7 +7705,7 @@
               <w:pStyle w:val="Compact"/>
               <w:jc w:val="left"/>
             </w:pPr>
-            <w:hyperlink r:id="rId188">
+            <w:hyperlink r:id="rId190">
               <w:r>
                 <w:rPr>
                   <w:rStyle w:val="Hyperlink"/>
@@ -7635,7 +7734,7 @@
               <w:pStyle w:val="Compact"/>
               <w:jc w:val="left"/>
             </w:pPr>
-            <w:hyperlink r:id="rId28">
+            <w:hyperlink r:id="rId30">
               <w:r>
                 <w:rPr>
                   <w:rStyle w:val="Hyperlink"/>
@@ -7658,9 +7757,9 @@
         </w:tc>
       </w:tr>
     </w:tbl>
-    <w:bookmarkEnd w:id="189"/>
-    <w:bookmarkEnd w:id="190"/>
-    <w:bookmarkStart w:id="194" w:name="ariaid-title46"/>
+    <w:bookmarkEnd w:id="191"/>
+    <w:bookmarkEnd w:id="192"/>
+    <w:bookmarkStart w:id="196" w:name="ariaid-title47"/>
     <w:p>
       <w:pPr>
         <w:pStyle w:val="Heading3"/>
@@ -7669,7 +7768,7 @@
         <w:t xml:space="preserve">Information security aspects of business continuity management</w:t>
       </w:r>
     </w:p>
-    <w:bookmarkStart w:id="193" w:name="ariaid-title47"/>
+    <w:bookmarkStart w:id="195" w:name="ariaid-title48"/>
     <w:p>
       <w:pPr>
         <w:pStyle w:val="Heading4"/>
@@ -7711,7 +7810,7 @@
                           </pic:cNvPicPr>
                         </pic:nvPicPr>
                         <pic:blipFill>
-                          <a:blip r:embed="rId39"/>
+                          <a:blip r:embed="rId41"/>
                           <a:stretch>
                             <a:fillRect/>
                           </a:stretch>
@@ -7740,7 +7839,7 @@
             <w:r>
               <w:t xml:space="preserve"> </w:t>
             </w:r>
-            <w:hyperlink r:id="rId191">
+            <w:hyperlink r:id="rId193">
               <w:r>
                 <w:rPr>
                   <w:rStyle w:val="Hyperlink"/>
@@ -7785,7 +7884,7 @@
                           </pic:cNvPicPr>
                         </pic:nvPicPr>
                         <pic:blipFill>
-                          <a:blip r:embed="rId39"/>
+                          <a:blip r:embed="rId41"/>
                           <a:stretch>
                             <a:fillRect/>
                           </a:stretch>
@@ -7814,7 +7913,7 @@
             <w:r>
               <w:t xml:space="preserve"> </w:t>
             </w:r>
-            <w:hyperlink r:id="rId192">
+            <w:hyperlink r:id="rId194">
               <w:r>
                 <w:rPr>
                   <w:rStyle w:val="Hyperlink"/>
@@ -7837,9 +7936,9 @@
         </w:tc>
       </w:tr>
     </w:tbl>
-    <w:bookmarkEnd w:id="193"/>
-    <w:bookmarkEnd w:id="194"/>
-    <w:bookmarkStart w:id="207" w:name="ariaid-title48"/>
+    <w:bookmarkEnd w:id="195"/>
+    <w:bookmarkEnd w:id="196"/>
+    <w:bookmarkStart w:id="209" w:name="ariaid-title49"/>
     <w:p>
       <w:pPr>
         <w:pStyle w:val="Heading3"/>
@@ -7848,7 +7947,7 @@
         <w:t xml:space="preserve">Compliance</w:t>
       </w:r>
     </w:p>
-    <w:bookmarkStart w:id="204" w:name="ariaid-title49"/>
+    <w:bookmarkStart w:id="206" w:name="ariaid-title50"/>
     <w:p>
       <w:pPr>
         <w:pStyle w:val="Heading4"/>
@@ -7874,7 +7973,7 @@
               <w:pStyle w:val="Compact"/>
               <w:jc w:val="left"/>
             </w:pPr>
-            <w:hyperlink r:id="rId195">
+            <w:hyperlink r:id="rId197">
               <w:r>
                 <w:rPr>
                   <w:rStyle w:val="Hyperlink"/>
@@ -7903,7 +8002,7 @@
               <w:pStyle w:val="Compact"/>
               <w:jc w:val="left"/>
             </w:pPr>
-            <w:hyperlink r:id="rId196">
+            <w:hyperlink r:id="rId198">
               <w:r>
                 <w:rPr>
                   <w:rStyle w:val="Hyperlink"/>
@@ -7932,7 +8031,7 @@
               <w:pStyle w:val="Compact"/>
               <w:jc w:val="left"/>
             </w:pPr>
-            <w:hyperlink r:id="rId197">
+            <w:hyperlink r:id="rId199">
               <w:r>
                 <w:rPr>
                   <w:rStyle w:val="Hyperlink"/>
@@ -7961,7 +8060,7 @@
               <w:pStyle w:val="Compact"/>
               <w:jc w:val="left"/>
             </w:pPr>
-            <w:hyperlink r:id="rId198">
+            <w:hyperlink r:id="rId200">
               <w:r>
                 <w:rPr>
                   <w:rStyle w:val="Hyperlink"/>
@@ -7990,7 +8089,7 @@
               <w:pStyle w:val="Compact"/>
               <w:jc w:val="left"/>
             </w:pPr>
-            <w:hyperlink r:id="rId199">
+            <w:hyperlink r:id="rId201">
               <w:r>
                 <w:rPr>
                   <w:rStyle w:val="Hyperlink"/>
@@ -8019,7 +8118,7 @@
               <w:pStyle w:val="Compact"/>
               <w:jc w:val="left"/>
             </w:pPr>
-            <w:hyperlink r:id="rId200">
+            <w:hyperlink r:id="rId202">
               <w:r>
                 <w:rPr>
                   <w:rStyle w:val="Hyperlink"/>
@@ -8048,7 +8147,7 @@
               <w:pStyle w:val="Compact"/>
               <w:jc w:val="left"/>
             </w:pPr>
-            <w:hyperlink r:id="rId201">
+            <w:hyperlink r:id="rId203">
               <w:r>
                 <w:rPr>
                   <w:rStyle w:val="Hyperlink"/>
@@ -8077,7 +8176,7 @@
               <w:pStyle w:val="Compact"/>
               <w:jc w:val="left"/>
             </w:pPr>
-            <w:hyperlink r:id="rId202">
+            <w:hyperlink r:id="rId204">
               <w:r>
                 <w:rPr>
                   <w:rStyle w:val="Hyperlink"/>
@@ -8106,7 +8205,7 @@
               <w:pStyle w:val="Compact"/>
               <w:jc w:val="left"/>
             </w:pPr>
-            <w:hyperlink r:id="rId203">
+            <w:hyperlink r:id="rId205">
               <w:r>
                 <w:rPr>
                   <w:rStyle w:val="Hyperlink"/>
@@ -8129,8 +8228,8 @@
         </w:tc>
       </w:tr>
     </w:tbl>
-    <w:bookmarkEnd w:id="204"/>
-    <w:bookmarkStart w:id="206" w:name="ariaid-title50"/>
+    <w:bookmarkEnd w:id="206"/>
+    <w:bookmarkStart w:id="208" w:name="ariaid-title51"/>
     <w:p>
       <w:pPr>
         <w:pStyle w:val="Heading4"/>
@@ -8156,7 +8255,7 @@
               <w:pStyle w:val="Compact"/>
               <w:jc w:val="left"/>
             </w:pPr>
-            <w:hyperlink r:id="rId205">
+            <w:hyperlink r:id="rId207">
               <w:r>
                 <w:rPr>
                   <w:rStyle w:val="Hyperlink"/>
@@ -8179,9 +8278,9 @@
         </w:tc>
       </w:tr>
     </w:tbl>
-    <w:bookmarkEnd w:id="206"/>
-    <w:bookmarkEnd w:id="207"/>
-    <w:bookmarkStart w:id="210" w:name="ariaid-title51"/>
+    <w:bookmarkEnd w:id="208"/>
+    <w:bookmarkEnd w:id="209"/>
+    <w:bookmarkStart w:id="212" w:name="ariaid-title52"/>
     <w:p>
       <w:pPr>
         <w:pStyle w:val="Heading3"/>
@@ -8190,7 +8289,7 @@
         <w:t xml:space="preserve">Risk Assessment</w:t>
       </w:r>
     </w:p>
-    <w:bookmarkStart w:id="209" w:name="ariaid-title52"/>
+    <w:bookmarkStart w:id="211" w:name="ariaid-title53"/>
     <w:p>
       <w:pPr>
         <w:pStyle w:val="Heading4"/>
@@ -8232,7 +8331,7 @@
                           </pic:cNvPicPr>
                         </pic:nvPicPr>
                         <pic:blipFill>
-                          <a:blip r:embed="rId39"/>
+                          <a:blip r:embed="rId41"/>
                           <a:stretch>
                             <a:fillRect/>
                           </a:stretch>
@@ -8261,7 +8360,7 @@
             <w:r>
               <w:t xml:space="preserve"> </w:t>
             </w:r>
-            <w:hyperlink r:id="rId208">
+            <w:hyperlink r:id="rId210">
               <w:r>
                 <w:rPr>
                   <w:rStyle w:val="Hyperlink"/>
@@ -8284,10 +8383,10 @@
         </w:tc>
       </w:tr>
     </w:tbl>
-    <w:bookmarkEnd w:id="209"/>
-    <w:bookmarkEnd w:id="210"/>
     <w:bookmarkEnd w:id="211"/>
-    <w:bookmarkStart w:id="216" w:name="ariaid-title53"/>
+    <w:bookmarkEnd w:id="212"/>
+    <w:bookmarkEnd w:id="213"/>
+    <w:bookmarkStart w:id="218" w:name="ariaid-title54"/>
     <w:p>
       <w:pPr>
         <w:pStyle w:val="Heading2"/>
@@ -8296,7 +8395,7 @@
         <w:t xml:space="preserve">Other Guidance</w:t>
       </w:r>
     </w:p>
-    <w:bookmarkStart w:id="214" w:name="ariaid-title54"/>
+    <w:bookmarkStart w:id="216" w:name="ariaid-title55"/>
     <w:p>
       <w:pPr>
         <w:pStyle w:val="Heading3"/>
@@ -8315,7 +8414,7 @@
       <w:r>
         <w:t xml:space="preserve"> </w:t>
       </w:r>
-      <w:hyperlink r:id="rId212">
+      <w:hyperlink r:id="rId214">
         <w:r>
           <w:rPr>
             <w:rStyle w:val="Hyperlink"/>
@@ -8344,7 +8443,7 @@
       <w:r>
         <w:t xml:space="preserve"> </w:t>
       </w:r>
-      <w:hyperlink r:id="rId213">
+      <w:hyperlink r:id="rId215">
         <w:r>
           <w:rPr>
             <w:rStyle w:val="Hyperlink"/>
@@ -8359,8 +8458,8 @@
         <w:t xml:space="preserve">repository.</w:t>
       </w:r>
     </w:p>
-    <w:bookmarkEnd w:id="214"/>
-    <w:bookmarkStart w:id="215" w:name="ariaid-title55"/>
+    <w:bookmarkEnd w:id="216"/>
+    <w:bookmarkStart w:id="217" w:name="ariaid-title56"/>
     <w:p>
       <w:pPr>
         <w:pStyle w:val="Heading3"/>
@@ -8410,7 +8509,7 @@
       <w:r>
         <w:t xml:space="preserve"> </w:t>
       </w:r>
-      <w:hyperlink r:id="rId33">
+      <w:hyperlink r:id="rId35">
         <w:r>
           <w:rPr>
             <w:rStyle w:val="Hyperlink"/>
@@ -8434,9 +8533,9 @@
         <w:t xml:space="preserve">.</w:t>
       </w:r>
     </w:p>
-    <w:bookmarkEnd w:id="215"/>
-    <w:bookmarkEnd w:id="216"/>
     <w:bookmarkEnd w:id="217"/>
+    <w:bookmarkEnd w:id="218"/>
+    <w:bookmarkEnd w:id="219"/>
     <w:sectPr/>
   </w:body>
 </w:document>
@@ -8570,8 +8669,120 @@
       </w:pPr>
     </w:lvl>
   </w:abstractNum>
+  <w:abstractNum w:abstractNumId="99201">
+    <w:nsid w:val="ea454b4c"/>
+    <w:multiLevelType w:val="multilevel"/>
+    <w:lvl w:ilvl="0">
+      <w:start w:val="1"/>
+      <w:numFmt w:val="decimal"/>
+      <w:lvlText w:val="%1."/>
+      <w:lvlJc w:val="left"/>
+      <w:pPr>
+        <w:tabs>
+          <w:tab w:val="num" w:pos="0"/>
+        </w:tabs>
+        <w:ind w:left="480" w:hanging="480"/>
+      </w:pPr>
+    </w:lvl>
+    <w:lvl w:ilvl="1">
+      <w:start w:val="1"/>
+      <w:numFmt w:val="lowerLetter"/>
+      <w:lvlText w:val="%2."/>
+      <w:lvlJc w:val="left"/>
+      <w:pPr>
+        <w:tabs>
+          <w:tab w:val="num" w:pos="720"/>
+        </w:tabs>
+        <w:ind w:left="1200" w:hanging="480"/>
+      </w:pPr>
+    </w:lvl>
+    <w:lvl w:ilvl="2">
+      <w:start w:val="1"/>
+      <w:numFmt w:val="lowerRoman"/>
+      <w:lvlText w:val="%3."/>
+      <w:lvlJc w:val="left"/>
+      <w:pPr>
+        <w:tabs>
+          <w:tab w:val="num" w:pos="1440"/>
+        </w:tabs>
+        <w:ind w:left="1920" w:hanging="480"/>
+      </w:pPr>
+    </w:lvl>
+    <w:lvl w:ilvl="3">
+      <w:start w:val="1"/>
+      <w:numFmt w:val="decimal"/>
+      <w:lvlText w:val="%4."/>
+      <w:lvlJc w:val="left"/>
+      <w:pPr>
+        <w:tabs>
+          <w:tab w:val="num" w:pos="2160"/>
+        </w:tabs>
+        <w:ind w:left="2640" w:hanging="480"/>
+      </w:pPr>
+    </w:lvl>
+    <w:lvl w:ilvl="4">
+      <w:start w:val="1"/>
+      <w:numFmt w:val="lowerLetter"/>
+      <w:lvlText w:val="%5."/>
+      <w:lvlJc w:val="left"/>
+      <w:pPr>
+        <w:tabs>
+          <w:tab w:val="num" w:pos="2880"/>
+        </w:tabs>
+        <w:ind w:left="3360" w:hanging="480"/>
+      </w:pPr>
+    </w:lvl>
+    <w:lvl w:ilvl="5">
+      <w:start w:val="1"/>
+      <w:numFmt w:val="lowerRoman"/>
+      <w:lvlText w:val="%6."/>
+      <w:lvlJc w:val="left"/>
+      <w:pPr>
+        <w:tabs>
+          <w:tab w:val="num" w:pos="3600"/>
+        </w:tabs>
+        <w:ind w:left="4080" w:hanging="480"/>
+      </w:pPr>
+    </w:lvl>
+    <w:lvl w:ilvl="6">
+      <w:start w:val="1"/>
+      <w:numFmt w:val="decimal"/>
+      <w:lvlText w:val="%7."/>
+      <w:lvlJc w:val="left"/>
+      <w:pPr>
+        <w:tabs>
+          <w:tab w:val="num" w:pos="4320"/>
+        </w:tabs>
+        <w:ind w:left="4800" w:hanging="480"/>
+      </w:pPr>
+    </w:lvl>
+    <w:lvl w:ilvl="7">
+      <w:start w:val="1"/>
+      <w:numFmt w:val="lowerLetter"/>
+      <w:lvlText w:val="%8."/>
+      <w:lvlJc w:val="left"/>
+      <w:pPr>
+        <w:tabs>
+          <w:tab w:val="num" w:pos="5040"/>
+        </w:tabs>
+        <w:ind w:left="5520" w:hanging="480"/>
+      </w:pPr>
+    </w:lvl>
+    <w:lvl w:ilvl="8">
+      <w:start w:val="1"/>
+      <w:numFmt w:val="lowerRoman"/>
+      <w:lvlText w:val="%9."/>
+      <w:lvlJc w:val="left"/>
+      <w:pPr>
+        <w:tabs>
+          <w:tab w:val="num" w:pos="5760"/>
+        </w:tabs>
+        <w:ind w:left="6240" w:hanging="480"/>
+      </w:pPr>
+    </w:lvl>
+  </w:abstractNum>
   <w:abstractNum w:abstractNumId="991">
-    <w:nsid w:val="ea454b4c"/>
+    <w:nsid w:val="71315dca"/>
     <w:multiLevelType w:val="multilevel"/>
     <w:lvl w:ilvl="0">
       <w:numFmt w:val="bullet"/>
@@ -8677,9 +8888,39 @@
     <w:abstractNumId w:val="990"/>
   </w:num>
   <w:num w:numId="1001">
+    <w:abstractNumId w:val="99201"/>
+    <w:lvlOverride w:ilvl="0">
+      <w:startOverride w:val="1"/>
+    </w:lvlOverride>
+    <w:lvlOverride w:ilvl="1">
+      <w:startOverride w:val="1"/>
+    </w:lvlOverride>
+    <w:lvlOverride w:ilvl="2">
+      <w:startOverride w:val="1"/>
+    </w:lvlOverride>
+    <w:lvlOverride w:ilvl="3">
+      <w:startOverride w:val="1"/>
+    </w:lvlOverride>
+    <w:lvlOverride w:ilvl="4">
+      <w:startOverride w:val="1"/>
+    </w:lvlOverride>
+    <w:lvlOverride w:ilvl="5">
+      <w:startOverride w:val="1"/>
+    </w:lvlOverride>
+    <w:lvlOverride w:ilvl="6">
+      <w:startOverride w:val="1"/>
+    </w:lvlOverride>
+    <w:lvlOverride w:ilvl="7">
+      <w:startOverride w:val="1"/>
+    </w:lvlOverride>
+    <w:lvlOverride w:ilvl="8">
+      <w:startOverride w:val="1"/>
+    </w:lvlOverride>
+  </w:num>
+  <w:num w:numId="1002">
     <w:abstractNumId w:val="991"/>
   </w:num>
-  <w:num w:numId="1002">
+  <w:num w:numId="1003">
     <w:abstractNumId w:val="991"/>
   </w:num>
 </w:numbering>

</xml_diff>